<commit_message>
multi render week 0, week 1 reading guide for regression
</commit_message>
<xml_diff>
--- a/00-Course-Setup/Classwork/reading-guide/week-0.docx
+++ b/00-Course-Setup/Classwork/reading-guide/week-0.docx
@@ -28,18 +28,21 @@
         <w:t xml:space="preserve">Guide</w:t>
       </w:r>
     </w:p>
-    <w:bookmarkStart w:id="20" w:name="chapter-statistical-learning"/>
+    <w:bookmarkStart w:id="20" w:name="chapter-2-statistical-learning"/>
     <w:p>
       <w:pPr>
         <w:pStyle w:val="Heading2"/>
       </w:pPr>
       <w:r>
-        <w:t xml:space="preserve">Chapter : Statistical Learning)</w:t>
+        <w:t xml:space="preserve">Chapter 2: Statistical Learning</w:t>
       </w:r>
     </w:p>
     <w:p>
       <w:pPr>
-        <w:pStyle w:val="FirstParagraph"/>
+        <w:numPr>
+          <w:ilvl w:val="0"/>
+          <w:numId w:val="1001"/>
+        </w:numPr>
       </w:pPr>
       <w:r>
         <w:rPr>
@@ -93,7 +96,10 @@
     </w:p>
     <w:p>
       <w:pPr>
-        <w:pStyle w:val="BodyText"/>
+        <w:numPr>
+          <w:ilvl w:val="0"/>
+          <w:numId w:val="1001"/>
+        </w:numPr>
       </w:pPr>
       <w:r>
         <w:rPr>
@@ -105,7 +111,10 @@
     </w:p>
     <w:p>
       <w:pPr>
-        <w:pStyle w:val="BodyText"/>
+        <w:numPr>
+          <w:ilvl w:val="0"/>
+          <w:numId w:val="1001"/>
+        </w:numPr>
       </w:pPr>
       <w:r>
         <w:rPr>
@@ -117,7 +126,10 @@
     </w:p>
     <w:p>
       <w:pPr>
-        <w:pStyle w:val="BodyText"/>
+        <w:numPr>
+          <w:ilvl w:val="0"/>
+          <w:numId w:val="1001"/>
+        </w:numPr>
       </w:pPr>
       <w:r>
         <w:rPr>
@@ -129,7 +141,10 @@
     </w:p>
     <w:p>
       <w:pPr>
-        <w:pStyle w:val="BodyText"/>
+        <w:numPr>
+          <w:ilvl w:val="0"/>
+          <w:numId w:val="1001"/>
+        </w:numPr>
       </w:pPr>
       <w:r>
         <w:rPr>
@@ -141,7 +156,10 @@
     </w:p>
     <w:p>
       <w:pPr>
-        <w:pStyle w:val="BodyText"/>
+        <w:numPr>
+          <w:ilvl w:val="0"/>
+          <w:numId w:val="1001"/>
+        </w:numPr>
       </w:pPr>
       <w:r>
         <w:rPr>
@@ -153,7 +171,10 @@
     </w:p>
     <w:p>
       <w:pPr>
-        <w:pStyle w:val="BodyText"/>
+        <w:numPr>
+          <w:ilvl w:val="0"/>
+          <w:numId w:val="1001"/>
+        </w:numPr>
       </w:pPr>
       <w:r>
         <w:rPr>
@@ -165,7 +186,10 @@
     </w:p>
     <w:p>
       <w:pPr>
-        <w:pStyle w:val="BodyText"/>
+        <w:numPr>
+          <w:ilvl w:val="0"/>
+          <w:numId w:val="1001"/>
+        </w:numPr>
       </w:pPr>
       <w:r>
         <w:rPr>
@@ -204,9 +228,11 @@
         </w:rPr>
         <w:t xml:space="preserve">plot.</w:t>
       </w:r>
-      <w:r>
-        <w:t xml:space="preserve"> </w:t>
-      </w:r>
+    </w:p>
+    <w:p>
+      <w:pPr>
+        <w:pStyle w:val="FirstParagraph"/>
+      </w:pPr>
       <w:r>
         <w:t xml:space="preserve">The x-axis should represent the amount of flexibility in the method, and the y-axis should represent the values for each curve. There should be five total curves! Make sure to label each curve, so I know what it corresponds with.</w:t>
       </w:r>
@@ -318,8 +344,123 @@
       </w:pPr>
     </w:lvl>
   </w:abstractNum>
+  <w:abstractNum w:abstractNumId="99411">
+    <w:nsid w:val="A99411"/>
+    <w:multiLevelType w:val="multilevel"/>
+    <w:lvl w:ilvl="0">
+      <w:start w:val="1"/>
+      <w:numFmt w:val="decimal"/>
+      <w:lvlText w:val="%1."/>
+      <w:lvlJc w:val="left"/>
+      <w:pPr>
+        <w:ind w:left="720" w:hanging="480"/>
+      </w:pPr>
+    </w:lvl>
+    <w:lvl w:ilvl="1">
+      <w:start w:val="1"/>
+      <w:numFmt w:val="decimal"/>
+      <w:lvlText w:val="%2."/>
+      <w:lvlJc w:val="left"/>
+      <w:pPr>
+        <w:ind w:left="1440" w:hanging="480"/>
+      </w:pPr>
+    </w:lvl>
+    <w:lvl w:ilvl="2">
+      <w:start w:val="1"/>
+      <w:numFmt w:val="decimal"/>
+      <w:lvlText w:val="%3."/>
+      <w:lvlJc w:val="left"/>
+      <w:pPr>
+        <w:ind w:left="2160" w:hanging="480"/>
+      </w:pPr>
+    </w:lvl>
+    <w:lvl w:ilvl="3">
+      <w:start w:val="1"/>
+      <w:numFmt w:val="decimal"/>
+      <w:lvlText w:val="%4."/>
+      <w:lvlJc w:val="left"/>
+      <w:pPr>
+        <w:ind w:left="2880" w:hanging="480"/>
+      </w:pPr>
+    </w:lvl>
+    <w:lvl w:ilvl="4">
+      <w:start w:val="1"/>
+      <w:numFmt w:val="decimal"/>
+      <w:lvlText w:val="%5."/>
+      <w:lvlJc w:val="left"/>
+      <w:pPr>
+        <w:ind w:left="3600" w:hanging="480"/>
+      </w:pPr>
+    </w:lvl>
+    <w:lvl w:ilvl="5">
+      <w:start w:val="1"/>
+      <w:numFmt w:val="decimal"/>
+      <w:lvlText w:val="%6."/>
+      <w:lvlJc w:val="left"/>
+      <w:pPr>
+        <w:ind w:left="4320" w:hanging="480"/>
+      </w:pPr>
+    </w:lvl>
+    <w:lvl w:ilvl="6">
+      <w:start w:val="1"/>
+      <w:numFmt w:val="decimal"/>
+      <w:lvlText w:val="%7."/>
+      <w:lvlJc w:val="left"/>
+      <w:pPr>
+        <w:ind w:left="5040" w:hanging="480"/>
+      </w:pPr>
+    </w:lvl>
+    <w:lvl w:ilvl="7">
+      <w:start w:val="1"/>
+      <w:numFmt w:val="decimal"/>
+      <w:lvlText w:val="%8."/>
+      <w:lvlJc w:val="left"/>
+      <w:pPr>
+        <w:ind w:left="5760" w:hanging="480"/>
+      </w:pPr>
+    </w:lvl>
+    <w:lvl w:ilvl="8">
+      <w:start w:val="1"/>
+      <w:numFmt w:val="decimal"/>
+      <w:lvlText w:val="%9."/>
+      <w:lvlJc w:val="left"/>
+      <w:pPr>
+        <w:ind w:left="6480" w:hanging="480"/>
+      </w:pPr>
+    </w:lvl>
+  </w:abstractNum>
   <w:num w:numId="1000">
     <w:abstractNumId w:val="990"/>
+  </w:num>
+  <w:num w:numId="1001">
+    <w:abstractNumId w:val="99411"/>
+    <w:lvlOverride w:ilvl="0">
+      <w:startOverride w:val="1"/>
+    </w:lvlOverride>
+    <w:lvlOverride w:ilvl="1">
+      <w:startOverride w:val="1"/>
+    </w:lvlOverride>
+    <w:lvlOverride w:ilvl="2">
+      <w:startOverride w:val="1"/>
+    </w:lvlOverride>
+    <w:lvlOverride w:ilvl="3">
+      <w:startOverride w:val="1"/>
+    </w:lvlOverride>
+    <w:lvlOverride w:ilvl="4">
+      <w:startOverride w:val="1"/>
+    </w:lvlOverride>
+    <w:lvlOverride w:ilvl="5">
+      <w:startOverride w:val="1"/>
+    </w:lvlOverride>
+    <w:lvlOverride w:ilvl="6">
+      <w:startOverride w:val="1"/>
+    </w:lvlOverride>
+    <w:lvlOverride w:ilvl="7">
+      <w:startOverride w:val="1"/>
+    </w:lvlOverride>
+    <w:lvlOverride w:ilvl="8">
+      <w:startOverride w:val="1"/>
+    </w:lvlOverride>
   </w:num>
 </w:numbering>
 </file>

</xml_diff>